<commit_message>
add organization idenifier annotation to axioms template files
</commit_message>
<xml_diff>
--- a/src/data/Axiom template for root amputation procedures.docx
+++ b/src/data/Axiom template for root amputation procedures.docx
@@ -29,8 +29,13 @@
       </w:pPr>
     </w:p>
     <w:p>
-      <w:r>
-        <w:t xml:space="preserve">instances in </w:t>
+      <w:proofErr w:type="gramStart"/>
+      <w:r>
+        <w:t>instances</w:t>
+      </w:r>
+      <w:proofErr w:type="gramEnd"/>
+      <w:r>
+        <w:t xml:space="preserve"> in </w:t>
       </w:r>
       <w:r>
         <w:rPr>
@@ -53,7 +58,15 @@
     </w:p>
     <w:p>
       <w:r>
-        <w:t>** means to adjust for appropriate subtype (e.g., tooth, surface, restoration material)</w:t>
+        <w:t xml:space="preserve">** </w:t>
+      </w:r>
+      <w:proofErr w:type="gramStart"/>
+      <w:r>
+        <w:t>means</w:t>
+      </w:r>
+      <w:proofErr w:type="gramEnd"/>
+      <w:r>
+        <w:t xml:space="preserve"> to adjust for appropriate subtype (e.g., tooth, surface, restoration material)</w:t>
       </w:r>
     </w:p>
     <w:p/>
@@ -71,6 +84,7 @@
       </w:r>
     </w:p>
     <w:p>
+      <w:proofErr w:type="gramStart"/>
       <w:r>
         <w:rPr>
           <w:i/>
@@ -83,14 +97,23 @@
         </w:rPr>
         <w:t>tooth</w:t>
       </w:r>
-      <w:r>
-        <w:t xml:space="preserve"> </w:t>
-      </w:r>
-      <w:r>
-        <w:rPr>
-          <w:b/>
-        </w:rPr>
-        <w:t xml:space="preserve">rdf:type </w:t>
+      <w:proofErr w:type="gramEnd"/>
+      <w:r>
+        <w:t xml:space="preserve"> </w:t>
+      </w:r>
+      <w:proofErr w:type="spellStart"/>
+      <w:r>
+        <w:rPr>
+          <w:b/>
+        </w:rPr>
+        <w:t>rdf:type</w:t>
+      </w:r>
+      <w:proofErr w:type="spellEnd"/>
+      <w:r>
+        <w:rPr>
+          <w:b/>
+        </w:rPr>
+        <w:t xml:space="preserve"> </w:t>
       </w:r>
       <w:r>
         <w:t>:</w:t>
@@ -100,6 +123,7 @@
       </w:r>
     </w:p>
     <w:p>
+      <w:proofErr w:type="gramStart"/>
       <w:r>
         <w:rPr>
           <w:i/>
@@ -112,14 +136,23 @@
         </w:rPr>
         <w:t>patient</w:t>
       </w:r>
-      <w:r>
-        <w:t xml:space="preserve"> </w:t>
-      </w:r>
-      <w:r>
-        <w:rPr>
-          <w:b/>
-        </w:rPr>
-        <w:t xml:space="preserve">rdf:type </w:t>
+      <w:proofErr w:type="gramEnd"/>
+      <w:r>
+        <w:t xml:space="preserve"> </w:t>
+      </w:r>
+      <w:proofErr w:type="spellStart"/>
+      <w:r>
+        <w:rPr>
+          <w:b/>
+        </w:rPr>
+        <w:t>rdf:type</w:t>
+      </w:r>
+      <w:proofErr w:type="spellEnd"/>
+      <w:r>
+        <w:rPr>
+          <w:b/>
+        </w:rPr>
+        <w:t xml:space="preserve"> </w:t>
       </w:r>
       <w:r>
         <w:t>:</w:t>
@@ -129,6 +162,7 @@
       </w:r>
     </w:p>
     <w:p>
+      <w:proofErr w:type="gramStart"/>
       <w:r>
         <w:rPr>
           <w:i/>
@@ -141,17 +175,26 @@
         </w:rPr>
         <w:t>provider</w:t>
       </w:r>
-      <w:r>
-        <w:rPr>
-          <w:i/>
-        </w:rPr>
-        <w:t xml:space="preserve"> </w:t>
-      </w:r>
-      <w:r>
-        <w:rPr>
-          <w:b/>
-        </w:rPr>
-        <w:t xml:space="preserve">rdf:type </w:t>
+      <w:proofErr w:type="gramEnd"/>
+      <w:r>
+        <w:rPr>
+          <w:i/>
+        </w:rPr>
+        <w:t xml:space="preserve"> </w:t>
+      </w:r>
+      <w:proofErr w:type="spellStart"/>
+      <w:r>
+        <w:rPr>
+          <w:b/>
+        </w:rPr>
+        <w:t>rdf:type</w:t>
+      </w:r>
+      <w:proofErr w:type="spellEnd"/>
+      <w:r>
+        <w:rPr>
+          <w:b/>
+        </w:rPr>
+        <w:t xml:space="preserve"> </w:t>
       </w:r>
       <w:r>
         <w:t>:</w:t>
@@ -207,23 +250,39 @@
       </w:r>
     </w:p>
     <w:p>
-      <w:r>
-        <w:rPr>
-          <w:i/>
-        </w:rPr>
-        <w:t>:</w:t>
-      </w:r>
-      <w:r>
-        <w:rPr>
-          <w:i/>
-        </w:rPr>
-        <w:t xml:space="preserve">visit </w:t>
-      </w:r>
-      <w:r>
-        <w:rPr>
-          <w:b/>
-        </w:rPr>
-        <w:t xml:space="preserve">rdf:type </w:t>
+      <w:proofErr w:type="gramStart"/>
+      <w:r>
+        <w:rPr>
+          <w:i/>
+        </w:rPr>
+        <w:t>:</w:t>
+      </w:r>
+      <w:r>
+        <w:rPr>
+          <w:i/>
+        </w:rPr>
+        <w:t>visit</w:t>
+      </w:r>
+      <w:proofErr w:type="gramEnd"/>
+      <w:r>
+        <w:rPr>
+          <w:i/>
+        </w:rPr>
+        <w:t xml:space="preserve"> </w:t>
+      </w:r>
+      <w:proofErr w:type="spellStart"/>
+      <w:r>
+        <w:rPr>
+          <w:b/>
+        </w:rPr>
+        <w:t>rdf:type</w:t>
+      </w:r>
+      <w:proofErr w:type="spellEnd"/>
+      <w:r>
+        <w:rPr>
+          <w:b/>
+        </w:rPr>
+        <w:t xml:space="preserve"> </w:t>
       </w:r>
       <w:r>
         <w:t>:</w:t>
@@ -233,23 +292,39 @@
       </w:r>
     </w:p>
     <w:p>
-      <w:r>
-        <w:rPr>
-          <w:i/>
-        </w:rPr>
-        <w:t>:</w:t>
-      </w:r>
-      <w:r>
-        <w:rPr>
-          <w:i/>
-        </w:rPr>
-        <w:t xml:space="preserve">procedure </w:t>
-      </w:r>
-      <w:r>
-        <w:rPr>
-          <w:b/>
-        </w:rPr>
-        <w:t xml:space="preserve">rdf:type </w:t>
+      <w:proofErr w:type="gramStart"/>
+      <w:r>
+        <w:rPr>
+          <w:i/>
+        </w:rPr>
+        <w:t>:</w:t>
+      </w:r>
+      <w:r>
+        <w:rPr>
+          <w:i/>
+        </w:rPr>
+        <w:t>procedure</w:t>
+      </w:r>
+      <w:proofErr w:type="gramEnd"/>
+      <w:r>
+        <w:rPr>
+          <w:i/>
+        </w:rPr>
+        <w:t xml:space="preserve"> </w:t>
+      </w:r>
+      <w:proofErr w:type="spellStart"/>
+      <w:r>
+        <w:rPr>
+          <w:b/>
+        </w:rPr>
+        <w:t>rdf:type</w:t>
+      </w:r>
+      <w:proofErr w:type="spellEnd"/>
+      <w:r>
+        <w:rPr>
+          <w:b/>
+        </w:rPr>
+        <w:t xml:space="preserve"> </w:t>
       </w:r>
       <w:r>
         <w:t>:</w:t>
@@ -264,17 +339,25 @@
           <w:i/>
         </w:rPr>
       </w:pPr>
-      <w:r>
-        <w:rPr>
-          <w:i/>
-        </w:rPr>
-        <w:t>:</w:t>
-      </w:r>
-      <w:r>
-        <w:rPr>
-          <w:i/>
-        </w:rPr>
-        <w:t xml:space="preserve">procedure </w:t>
+      <w:proofErr w:type="gramStart"/>
+      <w:r>
+        <w:rPr>
+          <w:i/>
+        </w:rPr>
+        <w:t>:</w:t>
+      </w:r>
+      <w:r>
+        <w:rPr>
+          <w:i/>
+        </w:rPr>
+        <w:t>procedure</w:t>
+      </w:r>
+      <w:proofErr w:type="gramEnd"/>
+      <w:r>
+        <w:rPr>
+          <w:i/>
+        </w:rPr>
+        <w:t xml:space="preserve"> </w:t>
       </w:r>
       <w:r>
         <w:rPr>
@@ -296,17 +379,25 @@
       </w:r>
     </w:p>
     <w:p>
-      <w:r>
-        <w:rPr>
-          <w:i/>
-        </w:rPr>
-        <w:t>:</w:t>
-      </w:r>
-      <w:r>
-        <w:rPr>
-          <w:i/>
-        </w:rPr>
-        <w:t xml:space="preserve">procedure </w:t>
+      <w:proofErr w:type="gramStart"/>
+      <w:r>
+        <w:rPr>
+          <w:i/>
+        </w:rPr>
+        <w:t>:</w:t>
+      </w:r>
+      <w:r>
+        <w:rPr>
+          <w:i/>
+        </w:rPr>
+        <w:t>procedure</w:t>
+      </w:r>
+      <w:proofErr w:type="gramEnd"/>
+      <w:r>
+        <w:rPr>
+          <w:i/>
+        </w:rPr>
+        <w:t xml:space="preserve"> </w:t>
       </w:r>
       <w:r>
         <w:rPr>
@@ -315,7 +406,15 @@
         <w:t xml:space="preserve">occurrence date </w:t>
       </w:r>
       <w:r>
-        <w:t>&lt;xsd:dateTime&gt;</w:t>
+        <w:t>&lt;</w:t>
+      </w:r>
+      <w:proofErr w:type="spellStart"/>
+      <w:r>
+        <w:t>xsd:dateTime</w:t>
+      </w:r>
+      <w:proofErr w:type="spellEnd"/>
+      <w:r>
+        <w:t>&gt;</w:t>
       </w:r>
       <w:r>
         <w:t xml:space="preserve"> ## this is optional</w:t>
@@ -341,6 +440,7 @@
           <w:i/>
         </w:rPr>
       </w:pPr>
+      <w:proofErr w:type="gramStart"/>
       <w:r>
         <w:rPr>
           <w:i/>
@@ -353,17 +453,26 @@
         </w:rPr>
         <w:t>procedure</w:t>
       </w:r>
-      <w:r>
-        <w:rPr>
-          <w:i/>
-        </w:rPr>
-        <w:t xml:space="preserve"> </w:t>
-      </w:r>
-      <w:r>
-        <w:rPr>
-          <w:b/>
-        </w:rPr>
-        <w:t xml:space="preserve">has_specified_input  </w:t>
+      <w:proofErr w:type="gramEnd"/>
+      <w:r>
+        <w:rPr>
+          <w:i/>
+        </w:rPr>
+        <w:t xml:space="preserve"> </w:t>
+      </w:r>
+      <w:proofErr w:type="spellStart"/>
+      <w:r>
+        <w:rPr>
+          <w:b/>
+        </w:rPr>
+        <w:t>has_specified_input</w:t>
+      </w:r>
+      <w:proofErr w:type="spellEnd"/>
+      <w:r>
+        <w:rPr>
+          <w:b/>
+        </w:rPr>
+        <w:t xml:space="preserve">  </w:t>
       </w:r>
       <w:r>
         <w:rPr>
@@ -384,6 +493,7 @@
           <w:i/>
         </w:rPr>
       </w:pPr>
+      <w:proofErr w:type="gramStart"/>
       <w:r>
         <w:rPr>
           <w:i/>
@@ -396,17 +506,26 @@
         </w:rPr>
         <w:t>procedure</w:t>
       </w:r>
-      <w:r>
-        <w:rPr>
-          <w:i/>
-        </w:rPr>
-        <w:t xml:space="preserve"> </w:t>
-      </w:r>
-      <w:r>
-        <w:rPr>
-          <w:b/>
-        </w:rPr>
-        <w:t xml:space="preserve">has_specified_input  </w:t>
+      <w:proofErr w:type="gramEnd"/>
+      <w:r>
+        <w:rPr>
+          <w:i/>
+        </w:rPr>
+        <w:t xml:space="preserve"> </w:t>
+      </w:r>
+      <w:proofErr w:type="spellStart"/>
+      <w:r>
+        <w:rPr>
+          <w:b/>
+        </w:rPr>
+        <w:t>has_specified_input</w:t>
+      </w:r>
+      <w:proofErr w:type="spellEnd"/>
+      <w:r>
+        <w:rPr>
+          <w:b/>
+        </w:rPr>
+        <w:t xml:space="preserve">  </w:t>
       </w:r>
       <w:r>
         <w:rPr>
@@ -422,6 +541,7 @@
       </w:r>
     </w:p>
     <w:p>
+      <w:proofErr w:type="gramStart"/>
       <w:r>
         <w:rPr>
           <w:i/>
@@ -434,17 +554,26 @@
         </w:rPr>
         <w:t>procedure</w:t>
       </w:r>
-      <w:r>
-        <w:rPr>
-          <w:i/>
-        </w:rPr>
-        <w:t xml:space="preserve"> </w:t>
-      </w:r>
-      <w:r>
-        <w:rPr>
-          <w:b/>
-        </w:rPr>
-        <w:t xml:space="preserve">has_specified_input  </w:t>
+      <w:proofErr w:type="gramEnd"/>
+      <w:r>
+        <w:rPr>
+          <w:i/>
+        </w:rPr>
+        <w:t xml:space="preserve"> </w:t>
+      </w:r>
+      <w:proofErr w:type="spellStart"/>
+      <w:r>
+        <w:rPr>
+          <w:b/>
+        </w:rPr>
+        <w:t>has_specified_input</w:t>
+      </w:r>
+      <w:proofErr w:type="spellEnd"/>
+      <w:r>
+        <w:rPr>
+          <w:b/>
+        </w:rPr>
+        <w:t xml:space="preserve">  </w:t>
       </w:r>
       <w:r>
         <w:rPr>
@@ -468,23 +597,39 @@
           <w:i/>
         </w:rPr>
       </w:pPr>
-      <w:r>
-        <w:rPr>
-          <w:i/>
-        </w:rPr>
-        <w:t>:</w:t>
-      </w:r>
-      <w:r>
-        <w:rPr>
-          <w:i/>
-        </w:rPr>
-        <w:t xml:space="preserve">procedure </w:t>
-      </w:r>
-      <w:r>
-        <w:rPr>
-          <w:b/>
-        </w:rPr>
-        <w:t xml:space="preserve">has_specified_output </w:t>
+      <w:proofErr w:type="gramStart"/>
+      <w:r>
+        <w:rPr>
+          <w:i/>
+        </w:rPr>
+        <w:t>:</w:t>
+      </w:r>
+      <w:r>
+        <w:rPr>
+          <w:i/>
+        </w:rPr>
+        <w:t>procedure</w:t>
+      </w:r>
+      <w:proofErr w:type="gramEnd"/>
+      <w:r>
+        <w:rPr>
+          <w:i/>
+        </w:rPr>
+        <w:t xml:space="preserve"> </w:t>
+      </w:r>
+      <w:proofErr w:type="spellStart"/>
+      <w:r>
+        <w:rPr>
+          <w:b/>
+        </w:rPr>
+        <w:t>has_specified_output</w:t>
+      </w:r>
+      <w:proofErr w:type="spellEnd"/>
+      <w:r>
+        <w:rPr>
+          <w:b/>
+        </w:rPr>
+        <w:t xml:space="preserve"> </w:t>
       </w:r>
       <w:r>
         <w:rPr>
@@ -514,26 +659,44 @@
       </w:r>
     </w:p>
     <w:p>
-      <w:r>
-        <w:rPr>
-          <w:i/>
-        </w:rPr>
-        <w:t>:</w:t>
-      </w:r>
-      <w:r>
-        <w:rPr>
-          <w:i/>
-        </w:rPr>
-        <w:t>cdt code</w:t>
-      </w:r>
-      <w:r>
-        <w:t xml:space="preserve"> </w:t>
-      </w:r>
-      <w:r>
-        <w:rPr>
-          <w:b/>
-        </w:rPr>
-        <w:t xml:space="preserve">rdf:type </w:t>
+      <w:proofErr w:type="gramStart"/>
+      <w:r>
+        <w:rPr>
+          <w:i/>
+        </w:rPr>
+        <w:t>:</w:t>
+      </w:r>
+      <w:proofErr w:type="spellStart"/>
+      <w:r>
+        <w:rPr>
+          <w:i/>
+        </w:rPr>
+        <w:t>cdt</w:t>
+      </w:r>
+      <w:proofErr w:type="spellEnd"/>
+      <w:proofErr w:type="gramEnd"/>
+      <w:r>
+        <w:rPr>
+          <w:i/>
+        </w:rPr>
+        <w:t xml:space="preserve"> code</w:t>
+      </w:r>
+      <w:r>
+        <w:t xml:space="preserve"> </w:t>
+      </w:r>
+      <w:proofErr w:type="spellStart"/>
+      <w:r>
+        <w:rPr>
+          <w:b/>
+        </w:rPr>
+        <w:t>rdf:type</w:t>
+      </w:r>
+      <w:proofErr w:type="spellEnd"/>
+      <w:r>
+        <w:rPr>
+          <w:b/>
+        </w:rPr>
+        <w:t xml:space="preserve"> </w:t>
       </w:r>
       <w:r>
         <w:t>:</w:t>
@@ -548,17 +711,27 @@
           <w:i/>
         </w:rPr>
       </w:pPr>
-      <w:r>
-        <w:rPr>
-          <w:i/>
-        </w:rPr>
-        <w:t>:</w:t>
-      </w:r>
-      <w:r>
-        <w:rPr>
-          <w:i/>
-        </w:rPr>
-        <w:t>cdt code</w:t>
+      <w:proofErr w:type="gramStart"/>
+      <w:r>
+        <w:rPr>
+          <w:i/>
+        </w:rPr>
+        <w:t>:</w:t>
+      </w:r>
+      <w:proofErr w:type="spellStart"/>
+      <w:r>
+        <w:rPr>
+          <w:i/>
+        </w:rPr>
+        <w:t>cdt</w:t>
+      </w:r>
+      <w:proofErr w:type="spellEnd"/>
+      <w:proofErr w:type="gramEnd"/>
+      <w:r>
+        <w:rPr>
+          <w:i/>
+        </w:rPr>
+        <w:t xml:space="preserve"> code</w:t>
       </w:r>
       <w:r>
         <w:t xml:space="preserve"> </w:t>
@@ -587,20 +760,289 @@
     </w:p>
     <w:p/>
     <w:p>
-      <w:r>
-        <w:rPr>
-          <w:b/>
-        </w:rPr>
-        <w:t xml:space="preserve">- CDT codes for </w:t>
-      </w:r>
-      <w:r>
-        <w:rPr>
-          <w:b/>
-        </w:rPr>
-        <w:t>root amputation</w:t>
-      </w:r>
+      <w:pPr>
+        <w:rPr>
+          <w:b/>
+        </w:rPr>
+      </w:pPr>
+      <w:r>
+        <w:rPr>
+          <w:b/>
+        </w:rPr>
+        <w:t>- Add organization identifier annotation</w:t>
+      </w:r>
+    </w:p>
+    <w:p>
+      <w:proofErr w:type="gramStart"/>
+      <w:r>
+        <w:rPr>
+          <w:i/>
+        </w:rPr>
+        <w:t>:</w:t>
+      </w:r>
+      <w:r>
+        <w:rPr>
+          <w:i/>
+        </w:rPr>
+        <w:t>tooth</w:t>
+      </w:r>
+      <w:proofErr w:type="gramEnd"/>
+      <w:r>
+        <w:rPr>
+          <w:i/>
+        </w:rPr>
+        <w:t xml:space="preserve"> </w:t>
+      </w:r>
+      <w:r>
+        <w:rPr>
+          <w:b/>
+        </w:rPr>
+        <w:t xml:space="preserve">organization identifier </w:t>
+      </w:r>
+      <w:r>
+        <w:t>“</w:t>
+      </w:r>
+      <w:r>
+        <w:rPr>
+          <w:i/>
+        </w:rPr>
+        <w:t>NDBPRN practice #</w:t>
+      </w:r>
+      <w:r>
+        <w:t>”</w:t>
+      </w:r>
+    </w:p>
+    <w:p>
+      <w:pPr>
+        <w:rPr>
+          <w:i/>
+        </w:rPr>
+      </w:pPr>
       <w:bookmarkStart w:id="0" w:name="_GoBack"/>
       <w:bookmarkEnd w:id="0"/>
+      <w:proofErr w:type="gramStart"/>
+      <w:r>
+        <w:rPr>
+          <w:i/>
+        </w:rPr>
+        <w:t>:</w:t>
+      </w:r>
+      <w:r>
+        <w:rPr>
+          <w:i/>
+        </w:rPr>
+        <w:t>patient</w:t>
+      </w:r>
+      <w:proofErr w:type="gramEnd"/>
+      <w:r>
+        <w:rPr>
+          <w:i/>
+        </w:rPr>
+        <w:t xml:space="preserve"> </w:t>
+      </w:r>
+      <w:r>
+        <w:rPr>
+          <w:b/>
+        </w:rPr>
+        <w:t xml:space="preserve">organization identifier </w:t>
+      </w:r>
+      <w:r>
+        <w:t>“</w:t>
+      </w:r>
+      <w:r>
+        <w:rPr>
+          <w:i/>
+        </w:rPr>
+        <w:t>NDBPRN practice #</w:t>
+      </w:r>
+      <w:r>
+        <w:t>”</w:t>
+      </w:r>
+    </w:p>
+    <w:p>
+      <w:pPr>
+        <w:rPr>
+          <w:i/>
+        </w:rPr>
+      </w:pPr>
+      <w:proofErr w:type="gramStart"/>
+      <w:r>
+        <w:rPr>
+          <w:i/>
+        </w:rPr>
+        <w:t>:</w:t>
+      </w:r>
+      <w:r>
+        <w:rPr>
+          <w:i/>
+        </w:rPr>
+        <w:t>provider</w:t>
+      </w:r>
+      <w:proofErr w:type="gramEnd"/>
+      <w:r>
+        <w:rPr>
+          <w:i/>
+        </w:rPr>
+        <w:t xml:space="preserve"> </w:t>
+      </w:r>
+      <w:r>
+        <w:rPr>
+          <w:b/>
+        </w:rPr>
+        <w:t xml:space="preserve">organization identifier </w:t>
+      </w:r>
+      <w:r>
+        <w:t>“</w:t>
+      </w:r>
+      <w:r>
+        <w:rPr>
+          <w:i/>
+        </w:rPr>
+        <w:t>NDBPRN practice #</w:t>
+      </w:r>
+      <w:r>
+        <w:t>”</w:t>
+      </w:r>
+    </w:p>
+    <w:p>
+      <w:pPr>
+        <w:rPr>
+          <w:i/>
+        </w:rPr>
+      </w:pPr>
+      <w:proofErr w:type="gramStart"/>
+      <w:r>
+        <w:rPr>
+          <w:i/>
+        </w:rPr>
+        <w:t>:visit</w:t>
+      </w:r>
+      <w:proofErr w:type="gramEnd"/>
+      <w:r>
+        <w:rPr>
+          <w:i/>
+        </w:rPr>
+        <w:t xml:space="preserve"> </w:t>
+      </w:r>
+      <w:r>
+        <w:rPr>
+          <w:b/>
+        </w:rPr>
+        <w:t xml:space="preserve">organization identifier </w:t>
+      </w:r>
+      <w:r>
+        <w:t>“</w:t>
+      </w:r>
+      <w:r>
+        <w:rPr>
+          <w:i/>
+        </w:rPr>
+        <w:t>NDBPRN practice #</w:t>
+      </w:r>
+      <w:r>
+        <w:t>”</w:t>
+      </w:r>
+    </w:p>
+    <w:p>
+      <w:pPr>
+        <w:rPr>
+          <w:i/>
+        </w:rPr>
+      </w:pPr>
+      <w:proofErr w:type="gramStart"/>
+      <w:r>
+        <w:rPr>
+          <w:i/>
+        </w:rPr>
+        <w:t>:procedure</w:t>
+      </w:r>
+      <w:proofErr w:type="gramEnd"/>
+      <w:r>
+        <w:rPr>
+          <w:i/>
+        </w:rPr>
+        <w:t xml:space="preserve"> </w:t>
+      </w:r>
+      <w:r>
+        <w:rPr>
+          <w:b/>
+        </w:rPr>
+        <w:t xml:space="preserve">organization identifier </w:t>
+      </w:r>
+      <w:r>
+        <w:t>“</w:t>
+      </w:r>
+      <w:r>
+        <w:rPr>
+          <w:i/>
+        </w:rPr>
+        <w:t>NDBPRN practice #</w:t>
+      </w:r>
+      <w:r>
+        <w:t>”</w:t>
+      </w:r>
+    </w:p>
+    <w:p>
+      <w:pPr>
+        <w:rPr>
+          <w:i/>
+        </w:rPr>
+      </w:pPr>
+      <w:proofErr w:type="gramStart"/>
+      <w:r>
+        <w:rPr>
+          <w:i/>
+        </w:rPr>
+        <w:t>:</w:t>
+      </w:r>
+      <w:proofErr w:type="spellStart"/>
+      <w:r>
+        <w:rPr>
+          <w:i/>
+        </w:rPr>
+        <w:t>cdt</w:t>
+      </w:r>
+      <w:proofErr w:type="spellEnd"/>
+      <w:proofErr w:type="gramEnd"/>
+      <w:r>
+        <w:rPr>
+          <w:i/>
+        </w:rPr>
+        <w:t xml:space="preserve"> </w:t>
+      </w:r>
+      <w:r>
+        <w:rPr>
+          <w:b/>
+        </w:rPr>
+        <w:t xml:space="preserve">organization identifier </w:t>
+      </w:r>
+      <w:r>
+        <w:t>“</w:t>
+      </w:r>
+      <w:r>
+        <w:rPr>
+          <w:i/>
+        </w:rPr>
+        <w:t>NDBPRN practice #</w:t>
+      </w:r>
+      <w:r>
+        <w:t>”</w:t>
+      </w:r>
+    </w:p>
+    <w:p/>
+    <w:p>
+      <w:r>
+        <w:rPr>
+          <w:b/>
+        </w:rPr>
+        <w:t xml:space="preserve">- CDT codes for </w:t>
+      </w:r>
+      <w:r>
+        <w:rPr>
+          <w:b/>
+        </w:rPr>
+        <w:t>root amputation</w:t>
+      </w:r>
     </w:p>
     <w:p>
       <w:r>

</xml_diff>